<commit_message>
Feito correção da chave e correção no relatório.
</commit_message>
<xml_diff>
--- a/Relatorio Cmm - V1 [MateusNascimentoWellingtonCorreia].docx
+++ b/Relatorio Cmm - V1 [MateusNascimentoWellingtonCorreia].docx
@@ -296,7 +296,19 @@
           <w:szCs w:val="24"/>
           <w:lang w:eastAsia="pt-BR"/>
         </w:rPr>
-        <w:t xml:space="preserve">Foram desenvolvidos dois analisadores léxicos, cada um por um componente da equipe, onde ao final, se fez necessário a escolha de um, para o procedimento da construção do compilador. Os dois estavam completos, abrangiam todos os </w:t>
+        <w:t>Foram de</w:t>
+      </w:r>
+      <w:bookmarkStart w:id="0" w:name="_GoBack"/>
+      <w:bookmarkEnd w:id="0"/>
+      <w:r>
+        <w:rPr>
+          <w:rFonts w:ascii="Times New Roman" w:eastAsia="Times New Roman" w:hAnsi="Times New Roman" w:cs="Times New Roman"/>
+          <w:color w:val="000000"/>
+          <w:sz w:val="24"/>
+          <w:szCs w:val="24"/>
+          <w:lang w:eastAsia="pt-BR"/>
+        </w:rPr>
+        <w:t xml:space="preserve">senvolvidos dois analisadores léxicos, cada um por um componente da equipe, onde ao final, se fez necessário a escolha de um, para o procedimento da construção do compilador. Os dois estavam completos, abrangiam todos os </w:t>
       </w:r>
       <w:proofErr w:type="spellStart"/>
       <w:r>
@@ -757,8 +769,6 @@
           <w:lang w:eastAsia="pt-BR"/>
         </w:rPr>
       </w:pPr>
-      <w:bookmarkStart w:id="0" w:name="_GoBack"/>
-      <w:bookmarkEnd w:id="0"/>
       <w:r>
         <w:rPr>
           <w:rFonts w:ascii="Times New Roman" w:eastAsia="Times New Roman" w:hAnsi="Times New Roman" w:cs="Times New Roman"/>
@@ -1551,7 +1561,31 @@
         <w:rPr>
           <w:color w:val="000000"/>
         </w:rPr>
-        <w:t xml:space="preserve">A máquina de pilha, decidimos por criar o arquivo que iria contar o código gerado e todos os </w:t>
+        <w:t>A máquina de pilha, decidimos por</w:t>
+      </w:r>
+      <w:r>
+        <w:rPr>
+          <w:color w:val="000000"/>
+        </w:rPr>
+        <w:t xml:space="preserve"> criar o arquivo que iria conter</w:t>
+      </w:r>
+      <w:r>
+        <w:rPr>
+          <w:color w:val="000000"/>
+        </w:rPr>
+        <w:t xml:space="preserve"> o cód</w:t>
+      </w:r>
+      <w:r>
+        <w:rPr>
+          <w:color w:val="000000"/>
+        </w:rPr>
+        <w:t>igo gerado,</w:t>
+      </w:r>
+      <w:r>
+        <w:rPr>
+          <w:color w:val="000000"/>
+        </w:rPr>
+        <w:t xml:space="preserve"> todos os </w:t>
       </w:r>
       <w:proofErr w:type="spellStart"/>
       <w:r>
@@ -1593,14 +1627,14 @@
         <w:rPr>
           <w:color w:val="000000"/>
         </w:rPr>
-        <w:t xml:space="preserve">”. O que foi feito nessa parte foi analisar em quais partes poderiam ser colocado cada método com a finalidade de que </w:t>
+        <w:t xml:space="preserve">”. O que foi feito nessa parte foi analisar em quais partes poderiam ser colocado cada método com a finalidade de que fosse </w:t>
       </w:r>
       <w:r>
         <w:rPr>
           <w:color w:val="000000"/>
         </w:rPr>
         <w:lastRenderedPageBreak/>
-        <w:t xml:space="preserve">fosse impresso de forma certa no arquivo. Tivemos </w:t>
+        <w:t xml:space="preserve">impresso de forma certa no arquivo. Tivemos </w:t>
       </w:r>
       <w:r>
         <w:rPr>
@@ -1624,7 +1658,43 @@
         <w:rPr>
           <w:color w:val="000000"/>
         </w:rPr>
-        <w:t xml:space="preserve"> para implementar as funções que iram colocar os códigos relacionado às operações de SOMA, SUBTRAÇÃO, MULTIPLICAÇÃO E DIVISÃO, porém as operações de “maior e igual” e “menor e igual” tivemos uma certa dificuldade para implementar, pois não estávamos encontrando um local correto para colocar as impressões de cada operação que ocorreria dentro dessas das mesmas. Basicamente o que ocorre na execução dessa funcionalidade no compilador é abrir o arquivo e ir colocando cada informação dentro do mesmo de acordo que vai ocorrendo as operações na execução, caso ocorra algum erro na execução, retiramos as informações já inseridas e fechamos o arquivo.</w:t>
+        <w:t xml:space="preserve"> para implementar as funções que iram colocar os códigos relacionado às operações de SOMA, SUBTRAÇÃO, MULTIPLICAÇÃO E DIVISÃO, porém as operações de “maior e igual” e “menor e igual” tivemos uma certa dificuldade para implementar, pois não estávamos encontrando um local correto para colocar as impressões de cada operação que ocorreria dentro dessas das mesmas. Basicamente o que ocorre na execução dessa funcionalidade é abrir o arquivo e ir colocando cada informação dentro do mesmo de acordo</w:t>
+      </w:r>
+      <w:r>
+        <w:rPr>
+          <w:color w:val="000000"/>
+        </w:rPr>
+        <w:t xml:space="preserve"> com</w:t>
+      </w:r>
+      <w:r>
+        <w:rPr>
+          <w:color w:val="000000"/>
+        </w:rPr>
+        <w:t xml:space="preserve"> que vai ocorrendo as operações </w:t>
+      </w:r>
+      <w:r>
+        <w:rPr>
+          <w:color w:val="000000"/>
+        </w:rPr>
+        <w:t>em sua</w:t>
+      </w:r>
+      <w:r>
+        <w:rPr>
+          <w:color w:val="000000"/>
+        </w:rPr>
+        <w:t xml:space="preserve"> execução, caso ocorra algum erro na execução, </w:t>
+      </w:r>
+      <w:r>
+        <w:rPr>
+          <w:color w:val="000000"/>
+        </w:rPr>
+        <w:t>fechamos o arquivo que está sendo armazenado as informações e encerramos o programa</w:t>
+      </w:r>
+      <w:r>
+        <w:rPr>
+          <w:color w:val="000000"/>
+        </w:rPr>
+        <w:t>.</w:t>
       </w:r>
     </w:p>
     <w:p>
@@ -1805,7 +1875,19 @@
         <w:rPr>
           <w:color w:val="000000"/>
         </w:rPr>
-        <w:t>. Porém com o decorrer do desenvolvimento, foi complicando, porém conseguimos resolver problemas que foram ocorrendo no decorrer de sua construção.</w:t>
+        <w:t xml:space="preserve">. Porém com o decorrer do desenvolvimento, foi complicando, porém conseguimos resolver </w:t>
+      </w:r>
+      <w:r>
+        <w:rPr>
+          <w:color w:val="000000"/>
+        </w:rPr>
+        <w:t xml:space="preserve">os </w:t>
+      </w:r>
+      <w:r>
+        <w:rPr>
+          <w:color w:val="000000"/>
+        </w:rPr>
+        <w:t>problemas que foram ocorrendo no decorrer de sua construção.</w:t>
       </w:r>
     </w:p>
     <w:p>
@@ -1819,7 +1901,19 @@
           <w:color w:val="000000"/>
         </w:rPr>
         <w:lastRenderedPageBreak/>
-        <w:t xml:space="preserve">Os impactos são referentes a complexidade de alguns sistemas e a partir disso observar os mínimos detalhes em um desenvolvimento, pois uma parte bem desenvolvida, não farão com que tenhamos problemas futuros em outras partes em decorrência de uma anterior mal feita. </w:t>
+        <w:t xml:space="preserve">Os impactos são referentes a complexidade de alguns sistemas e a partir disso observar os mínimos detalhes em um desenvolvimento, pois uma parte bem desenvolvida, não </w:t>
+      </w:r>
+      <w:r>
+        <w:rPr>
+          <w:color w:val="000000"/>
+        </w:rPr>
+        <w:t>fará</w:t>
+      </w:r>
+      <w:r>
+        <w:rPr>
+          <w:color w:val="000000"/>
+        </w:rPr>
+        <w:t xml:space="preserve"> com que tenhamos problemas futuros em outras partes em decorrência de uma anterior mal feita. </w:t>
       </w:r>
     </w:p>
     <w:p>
@@ -1832,7 +1926,69 @@
         <w:rPr>
           <w:color w:val="000000"/>
         </w:rPr>
-        <w:t>Com base em todo o estudo sobre cada parte de um compilador, por mais que tenha sido para criar o melhor compilador do mundo, mas criar um que pudesse ser feito em um tempo  relativamente curto, para pessoas que apenas o utilizam e não imaginam todas as etapas necessárias para que um compilador pudesse realmente compilar um código, é de extrema necessidade a forma como a matéria aborda o tema, mas muita teoria, mesmo que necessária, faz com que alguns passos de criação do compilador pareçam mais complexas do que realmente são.</w:t>
+        <w:t xml:space="preserve">Com base em todo o estudo sobre cada parte de um compilador, por mais que </w:t>
+      </w:r>
+      <w:r>
+        <w:rPr>
+          <w:color w:val="000000"/>
+        </w:rPr>
+        <w:t xml:space="preserve">não </w:t>
+      </w:r>
+      <w:r>
+        <w:rPr>
+          <w:color w:val="000000"/>
+        </w:rPr>
+        <w:t>tenha sido para criar</w:t>
+      </w:r>
+      <w:r>
+        <w:rPr>
+          <w:color w:val="000000"/>
+        </w:rPr>
+        <w:t xml:space="preserve"> um compilador profissional</w:t>
+      </w:r>
+      <w:r>
+        <w:rPr>
+          <w:color w:val="000000"/>
+        </w:rPr>
+        <w:t xml:space="preserve">, mas criar um que pudesse ser feito em um tempo  relativamente curto, para pessoas que apenas o utilizam e não imaginam todas as etapas necessárias para que um compilador pudesse realmente compilar um código, é de extrema necessidade a forma como a matéria aborda o tema, </w:t>
+      </w:r>
+      <w:r>
+        <w:rPr>
+          <w:color w:val="000000"/>
+        </w:rPr>
+        <w:t>porém muita teoria</w:t>
+      </w:r>
+      <w:r>
+        <w:rPr>
+          <w:color w:val="000000"/>
+        </w:rPr>
+        <w:t xml:space="preserve"> mesmo que necessária, faz com que alguns passos de criação do </w:t>
+      </w:r>
+      <w:r>
+        <w:rPr>
+          <w:color w:val="000000"/>
+        </w:rPr>
+        <w:t xml:space="preserve">compilador pareçam mais </w:t>
+      </w:r>
+      <w:r>
+        <w:rPr>
+          <w:color w:val="000000"/>
+          <w:u w:val="single"/>
+        </w:rPr>
+        <w:t>complexo</w:t>
+      </w:r>
+      <w:r>
+        <w:rPr>
+          <w:color w:val="000000"/>
+          <w:u w:val="single"/>
+        </w:rPr>
+        <w:t>s</w:t>
+      </w:r>
+      <w:r>
+        <w:rPr>
+          <w:color w:val="000000"/>
+        </w:rPr>
+        <w:t xml:space="preserve"> do que realmente são.</w:t>
       </w:r>
     </w:p>
     <w:p>

</xml_diff>